<commit_message>
tdf#95071: fix spacing calculations for border with page offset
With commit bd144ef9e367f4ed61da87b8fd2b4b283a83bdaa, some previously
hidden bugs manifested themselves, this is one of them.
The margin size calculated incorrectly when border offset was from
page. The border is drawn from the margin inwards, so the margin
should be equal to OOXML w:space attribute, and border distance
should be OOXML page margin - border distance - border width.

Incorrect calculation gave negative margin, with IllegalArgumentException
thrown in SfxItemPropertySet::setPropertyValue.

Change-Id: Ifcf4a348e975df53410933aab3684d17f68b688c
Reviewed-on: https://gerrit.libreoffice.org/19586
Tested-by: Jenkins <ci@libreoffice.org>
Reviewed-by: Norbert Thiebaud <nthiebaud@gmail.com>
</commit_message>
<xml_diff>
--- a/sw/qa/extras/ooxmlexport/data/plausable-border.docx
+++ b/sw/qa/extras/ooxmlexport/data/plausable-border.docx
@@ -26,10 +26,10 @@
       <w:pgSz w:w="12240" w:h="15840" w:code="1"/>
       <w:pgMar w:top="1418" w:right="1418" w:bottom="1418" w:left="1418" w:header="720" w:footer="720" w:gutter="0"/>
       <w:pgBorders w:display="firstPage" w:offsetFrom="page">
-        <w:top w:val="single" w:sz="4" w:space="24" w:color="auto"/>
-        <w:left w:val="single" w:sz="4" w:space="24" w:color="auto"/>
-        <w:bottom w:val="single" w:sz="4" w:space="24" w:color="auto"/>
-        <w:right w:val="single" w:sz="4" w:space="24" w:color="auto"/>
+        <w:top w:val="single" w:sz="8" w:space="25" w:color="auto"/>
+        <w:left w:val="single" w:sz="8" w:space="25" w:color="auto"/>
+        <w:bottom w:val="single" w:sz="8" w:space="25" w:color="auto"/>
+        <w:right w:val="single" w:sz="8" w:space="25" w:color="auto"/>
       </w:pgBorders>
       <w:cols w:space="720"/>
       <w:titlePg/>

</xml_diff>